<commit_message>
Project Plan Part B
Updated Gantt Chart
</commit_message>
<xml_diff>
--- a/Project Plan Part B.docx
+++ b/Project Plan Part B.docx
@@ -5793,15 +5793,13 @@
         <w:rPr/>
         <w:t xml:space="preserve">This </w:t>
       </w:r>
-      <w:proofErr w:type="spellStart"/>
-      <w:r>
-        <w:rPr/>
-        <w:t>gantt</w:t>
-      </w:r>
-      <w:proofErr w:type="spellEnd"/>
-      <w:r>
-        <w:rPr/>
-        <w:t xml:space="preserve"> chart detail</w:t>
+      <w:r>
+        <w:rPr/>
+        <w:t xml:space="preserve">Original Gannt Chart (Figure 4.2) </w:t>
+      </w:r>
+      <w:r>
+        <w:rPr/>
+        <w:t>detail</w:t>
       </w:r>
       <w:r>
         <w:rPr/>
@@ -5850,30 +5848,135 @@
       </w:pPr>
       <w:r>
         <w:rPr/>
-        <w:t>The process proceeded as expected there were few to no instances where the Team became stuck and implementation of the final GUI stopped</w:t>
-      </w:r>
-      <w:r>
-        <w:rPr/>
-        <w:t>,</w:t>
-      </w:r>
-      <w:r>
-        <w:rPr/>
-        <w:t xml:space="preserve"> each task was completed in ordered proce</w:t>
-      </w:r>
-      <w:r>
-        <w:rPr/>
-        <w:t xml:space="preserve">ssion, </w:t>
-      </w:r>
-      <w:r>
-        <w:rPr/>
-        <w:t xml:space="preserve">in the expected time. </w:t>
+        <w:t xml:space="preserve">The process proceeded as expected </w:t>
+      </w:r>
+      <w:r>
+        <w:rPr/>
+        <w:t xml:space="preserve">as detailed in Figure 4.1 which highlights the time spent on the </w:t>
+      </w:r>
+      <w:r>
+        <w:rPr/>
+        <w:t>implementation-based</w:t>
+      </w:r>
+      <w:r>
+        <w:rPr/>
+        <w:t xml:space="preserve"> tasks (5.0</w:t>
+      </w:r>
+      <w:r>
+        <w:rPr/>
+        <w:t>);</w:t>
+      </w:r>
+      <w:r>
+        <w:rPr/>
+        <w:t xml:space="preserve"> the</w:t>
+      </w:r>
+      <w:r>
+        <w:rPr/>
+        <w:t xml:space="preserve"> only difference occurred with the time spent on specific tasks</w:t>
+      </w:r>
+      <w:r>
+        <w:rPr/>
+        <w:t xml:space="preserve">, </w:t>
+      </w:r>
+      <w:r>
+        <w:rPr/>
+        <w:t>which varied between the tasks. However, no task lasted an outstanding amount of time or caused considerable development issues</w:t>
+      </w:r>
+      <w:r>
+        <w:rPr/>
+        <w:t>.</w:t>
+      </w:r>
+      <w:r>
+        <w:rPr/>
+        <w:t xml:space="preserve"> Moreover, the most surprising activity was the amount of time it took to design the GUI based on design specs, this evolved across development</w:t>
+      </w:r>
+      <w:r>
+        <w:rPr/>
+        <w:t xml:space="preserve"> </w:t>
+      </w:r>
+      <w:r>
+        <w:rPr/>
+        <w:t xml:space="preserve">as the graphical data could be reviewed, therefore it took 5 hours to complete. While it was not complicated it was specific in design and required a considerable amount of fine tuning, to get </w:t>
+      </w:r>
+      <w:r>
+        <w:rPr/>
+        <w:t>right.</w:t>
       </w:r>
     </w:p>
     <w:p>
+      <w:pPr>
+        <w:pStyle w:val="Normal"/>
+        <w:bidi w:val="0"/>
+        <w:spacing w:before="0" w:beforeAutospacing="off" w:after="200" w:afterAutospacing="off" w:line="276" w:lineRule="auto"/>
+        <w:ind w:left="0" w:right="0"/>
+        <w:jc w:val="left"/>
+      </w:pPr>
       <w:r>
         <w:drawing>
-          <wp:inline wp14:editId="4C6664E1" wp14:anchorId="4EB721B6">
-            <wp:extent cx="9173835" cy="5417342"/>
+          <wp:inline wp14:editId="17AB255D" wp14:anchorId="7178EA93">
+            <wp:extent cx="9177494" cy="5219700"/>
+            <wp:effectExtent l="0" t="0" r="0" b="0"/>
+            <wp:docPr id="250826994" name="" title=""/>
+            <wp:cNvGraphicFramePr>
+              <a:graphicFrameLocks noChangeAspect="1"/>
+            </wp:cNvGraphicFramePr>
+            <a:graphic>
+              <a:graphicData uri="http://schemas.openxmlformats.org/drawingml/2006/picture">
+                <pic:pic>
+                  <pic:nvPicPr>
+                    <pic:cNvPr id="0" name=""/>
+                    <pic:cNvPicPr/>
+                  </pic:nvPicPr>
+                  <pic:blipFill>
+                    <a:blip r:embed="Rfc14ed8c0c964be1">
+                      <a:extLst>
+                        <a:ext xmlns:a="http://schemas.openxmlformats.org/drawingml/2006/main" uri="{28A0092B-C50C-407E-A947-70E740481C1C}">
+                          <a14:useLocalDpi val="0"/>
+                        </a:ext>
+                      </a:extLst>
+                    </a:blip>
+                    <a:stretch>
+                      <a:fillRect/>
+                    </a:stretch>
+                  </pic:blipFill>
+                  <pic:spPr>
+                    <a:xfrm>
+                      <a:off x="0" y="0"/>
+                      <a:ext cx="9177494" cy="5219700"/>
+                    </a:xfrm>
+                    <a:prstGeom prst="rect">
+                      <a:avLst/>
+                    </a:prstGeom>
+                  </pic:spPr>
+                </pic:pic>
+              </a:graphicData>
+            </a:graphic>
+          </wp:inline>
+        </w:drawing>
+      </w:r>
+      <w:r>
+        <w:rPr/>
+        <w:t>(Figure 4.1)</w:t>
+      </w:r>
+    </w:p>
+    <w:p>
+      <w:pPr>
+        <w:pStyle w:val="Normal"/>
+        <w:bidi w:val="0"/>
+        <w:spacing w:before="0" w:beforeAutospacing="off" w:after="200" w:afterAutospacing="off" w:line="276" w:lineRule="auto"/>
+        <w:ind w:left="0" w:right="0"/>
+        <w:jc w:val="left"/>
+        <w:sectPr>
+          <w:pgSz w:w="16838" w:h="11906" w:orient="landscape"/>
+          <w:pgMar w:top="1440" w:right="1440" w:bottom="1440" w:left="1440" w:header="708" w:footer="708" w:gutter="0"/>
+          <w:cols w:space="708"/>
+          <w:docGrid w:linePitch="360"/>
+        </w:sectPr>
+      </w:pPr>
+      <w:r>
+        <w:drawing>
+          <wp:inline wp14:editId="6A96DFA7" wp14:anchorId="4EB721B6">
+            <wp:extent cx="9173837" cy="5417340"/>
             <wp:effectExtent l="0" t="0" r="5080" b="5715"/>
             <wp:docPr id="2" name="Picture 2" title=""/>
             <wp:cNvGraphicFramePr>
@@ -5887,7 +5990,7 @@
                     <pic:cNvPicPr/>
                   </pic:nvPicPr>
                   <pic:blipFill>
-                    <a:blip r:embed="R253358e6e9ae4264">
+                    <a:blip r:embed="Rd91401689979444b">
                       <a:extLst xmlns:a="http://schemas.openxmlformats.org/drawingml/2006/main">
                         <a:ext uri="{28A0092B-C50C-407E-A947-70E740481C1C}">
                           <a14:useLocalDpi xmlns:a14="http://schemas.microsoft.com/office/drawing/2010/main" val="0"/>
@@ -5901,7 +6004,7 @@
                   <pic:spPr>
                     <a:xfrm rot="0" flipH="0" flipV="0">
                       <a:off x="0" y="0"/>
-                      <a:ext cx="9173835" cy="5417342"/>
+                      <a:ext cx="9173837" cy="5417340"/>
                     </a:xfrm>
                     <a:prstGeom prst="rect">
                       <a:avLst/>
@@ -5913,16 +6016,10 @@
           </wp:inline>
         </w:drawing>
       </w:r>
-    </w:p>
-    <w:p>
-      <w:pPr>
-        <w:sectPr>
-          <w:pgSz w:w="16838" w:h="11906" w:orient="landscape"/>
-          <w:pgMar w:top="1440" w:right="1440" w:bottom="1440" w:left="1440" w:header="708" w:footer="708" w:gutter="0"/>
-          <w:cols w:space="708"/>
-          <w:docGrid w:linePitch="360"/>
-        </w:sectPr>
-      </w:pPr>
+      <w:r>
+        <w:rPr/>
+        <w:t>(Figure 4.2)</w:t>
+      </w:r>
     </w:p>
     <w:p>
       <w:pPr>

</xml_diff>